<commit_message>
5/16 FIninshed Lecture 15
</commit_message>
<xml_diff>
--- a/linux-fundamentals/Cheat sheet.docx
+++ b/linux-fundamentals/Cheat sheet.docx
@@ -1392,12 +1392,14 @@
           <w:rFonts w:ascii="Times New Roman" w:hAnsi="Times New Roman" w:cs="Times New Roman"/>
         </w:rPr>
       </w:pPr>
+      <w:bookmarkStart w:id="1" w:name="__DdeLink__208_2841582901"/>
       <w:r>
         <w:rPr>
           <w:rFonts w:cs="Times New Roman" w:ascii="Times New Roman" w:hAnsi="Times New Roman"/>
         </w:rPr>
         <w:t>scp &lt;file&gt; &lt;dir_name&gt; (Securely copy the file to the directory)</w:t>
       </w:r>
+      <w:bookmarkEnd w:id="1"/>
     </w:p>
     <w:p>
       <w:pPr>
@@ -1406,9 +1408,7 @@
           <w:ilvl w:val="0"/>
           <w:numId w:val="1"/>
         </w:numPr>
-        <w:rPr>
-          <w:rFonts w:ascii="Times New Roman" w:hAnsi="Times New Roman" w:cs="Times New Roman"/>
-        </w:rPr>
+        <w:rPr/>
       </w:pPr>
       <w:r>
         <w:rPr>
@@ -1713,15 +1713,13 @@
           <w:ilvl w:val="2"/>
           <w:numId w:val="1"/>
         </w:numPr>
-        <w:rPr>
-          <w:rFonts w:ascii="Times New Roman" w:hAnsi="Times New Roman" w:cs="Times New Roman"/>
-        </w:rPr>
-      </w:pPr>
-      <w:r>
-        <w:rPr>
-          <w:rFonts w:cs="Times New Roman" w:ascii="Times New Roman" w:hAnsi="Times New Roman"/>
-        </w:rPr>
-        <w:t>head -n &lt;num&gt; &lt;file&gt; (Shows the first &lt;num&gt; lines of text in &lt;file&gt;)</w:t>
+        <w:rPr/>
+      </w:pPr>
+      <w:r>
+        <w:rPr>
+          <w:rFonts w:cs="Times New Roman" w:ascii="Times New Roman" w:hAnsi="Times New Roman"/>
+        </w:rPr>
+        <w:t>head -n&lt;num&gt; &lt;file&gt; (Shows the first &lt;num&gt; lines of text in &lt;file&gt;)</w:t>
       </w:r>
     </w:p>
     <w:p>
@@ -2269,6 +2267,94 @@
       <w:pPr>
         <w:pStyle w:val="ListParagraph"/>
         <w:numPr>
+          <w:ilvl w:val="1"/>
+          <w:numId w:val="1"/>
+        </w:numPr>
+        <w:rPr>
+          <w:rFonts w:ascii="Times New Roman" w:hAnsi="Times New Roman" w:cs="Times New Roman"/>
+        </w:rPr>
+      </w:pPr>
+      <w:r>
+        <w:rPr>
+          <w:rFonts w:cs="Times New Roman" w:ascii="Times New Roman" w:hAnsi="Times New Roman"/>
+        </w:rPr>
+        <w:t>Syntax:</w:t>
+      </w:r>
+    </w:p>
+    <w:p>
+      <w:pPr>
+        <w:pStyle w:val="ListParagraph"/>
+        <w:numPr>
+          <w:ilvl w:val="2"/>
+          <w:numId w:val="1"/>
+        </w:numPr>
+        <w:rPr>
+          <w:rFonts w:ascii="Times New Roman" w:hAnsi="Times New Roman" w:cs="Times New Roman"/>
+        </w:rPr>
+      </w:pPr>
+      <w:r>
+        <w:rPr>
+          <w:rFonts w:cs="Times New Roman" w:ascii="Times New Roman" w:hAnsi="Times New Roman"/>
+        </w:rPr>
+        <w:t>cat &lt;file&gt; (displays contents of file)</w:t>
+      </w:r>
+    </w:p>
+    <w:p>
+      <w:pPr>
+        <w:pStyle w:val="ListParagraph"/>
+        <w:numPr>
+          <w:ilvl w:val="2"/>
+          <w:numId w:val="1"/>
+        </w:numPr>
+        <w:rPr>
+          <w:rFonts w:ascii="Times New Roman" w:hAnsi="Times New Roman" w:cs="Times New Roman"/>
+        </w:rPr>
+      </w:pPr>
+      <w:r>
+        <w:rPr>
+          <w:rFonts w:cs="Times New Roman" w:ascii="Times New Roman" w:hAnsi="Times New Roman"/>
+        </w:rPr>
+        <w:t>cat &gt; &lt;file&gt; (creates &lt;file&gt; and writes STDIN to &lt;file&gt;)</w:t>
+      </w:r>
+    </w:p>
+    <w:p>
+      <w:pPr>
+        <w:pStyle w:val="ListParagraph"/>
+        <w:numPr>
+          <w:ilvl w:val="2"/>
+          <w:numId w:val="1"/>
+        </w:numPr>
+        <w:rPr/>
+      </w:pPr>
+      <w:r>
+        <w:rPr>
+          <w:rFonts w:cs="Times New Roman" w:ascii="Times New Roman" w:hAnsi="Times New Roman"/>
+        </w:rPr>
+        <w:t>cat &lt;file1&gt; &gt; &lt;file2&gt; (Copies content of file1 to file2)</w:t>
+      </w:r>
+    </w:p>
+    <w:p>
+      <w:pPr>
+        <w:pStyle w:val="ListParagraph"/>
+        <w:numPr>
+          <w:ilvl w:val="2"/>
+          <w:numId w:val="1"/>
+        </w:numPr>
+        <w:rPr>
+          <w:rFonts w:ascii="Times New Roman" w:hAnsi="Times New Roman" w:cs="Times New Roman"/>
+        </w:rPr>
+      </w:pPr>
+      <w:r>
+        <w:rPr>
+          <w:rFonts w:cs="Times New Roman" w:ascii="Times New Roman" w:hAnsi="Times New Roman"/>
+        </w:rPr>
+        <w:t>cat  &lt;file1&gt; &gt;&gt; &lt;file2&gt; (appends content of file1 to file2)</w:t>
+      </w:r>
+    </w:p>
+    <w:p>
+      <w:pPr>
+        <w:pStyle w:val="ListParagraph"/>
+        <w:numPr>
           <w:ilvl w:val="0"/>
           <w:numId w:val="1"/>
         </w:numPr>
@@ -2280,6 +2366,160 @@
         <w:rPr>
           <w:rFonts w:cs="Times New Roman" w:ascii="Times New Roman" w:hAnsi="Times New Roman"/>
         </w:rPr>
+        <w:t>ps: displays processes started by the user</w:t>
+      </w:r>
+    </w:p>
+    <w:p>
+      <w:pPr>
+        <w:pStyle w:val="ListParagraph"/>
+        <w:numPr>
+          <w:ilvl w:val="1"/>
+          <w:numId w:val="1"/>
+        </w:numPr>
+        <w:rPr>
+          <w:rFonts w:ascii="Times New Roman" w:hAnsi="Times New Roman" w:cs="Times New Roman"/>
+        </w:rPr>
+      </w:pPr>
+      <w:r>
+        <w:rPr>
+          <w:rFonts w:cs="Times New Roman" w:ascii="Times New Roman" w:hAnsi="Times New Roman"/>
+        </w:rPr>
+        <w:t xml:space="preserve">Syntax: </w:t>
+      </w:r>
+    </w:p>
+    <w:p>
+      <w:pPr>
+        <w:pStyle w:val="ListParagraph"/>
+        <w:numPr>
+          <w:ilvl w:val="2"/>
+          <w:numId w:val="1"/>
+        </w:numPr>
+        <w:rPr>
+          <w:rFonts w:ascii="Times New Roman" w:hAnsi="Times New Roman" w:cs="Times New Roman"/>
+        </w:rPr>
+      </w:pPr>
+      <w:r>
+        <w:rPr>
+          <w:rFonts w:cs="Times New Roman" w:ascii="Times New Roman" w:hAnsi="Times New Roman"/>
+        </w:rPr>
+        <w:t>ps (shows processes started by the user)</w:t>
+      </w:r>
+    </w:p>
+    <w:p>
+      <w:pPr>
+        <w:pStyle w:val="ListParagraph"/>
+        <w:numPr>
+          <w:ilvl w:val="2"/>
+          <w:numId w:val="1"/>
+        </w:numPr>
+        <w:rPr/>
+      </w:pPr>
+      <w:r>
+        <w:rPr>
+          <w:rFonts w:cs="Times New Roman" w:ascii="Times New Roman" w:hAnsi="Times New Roman"/>
+        </w:rPr>
+        <w:t>ps e (lists all processes running on the system)</w:t>
+      </w:r>
+    </w:p>
+    <w:p>
+      <w:pPr>
+        <w:pStyle w:val="ListParagraph"/>
+        <w:numPr>
+          <w:ilvl w:val="2"/>
+          <w:numId w:val="1"/>
+        </w:numPr>
+        <w:rPr/>
+      </w:pPr>
+      <w:r>
+        <w:rPr>
+          <w:rFonts w:cs="Times New Roman" w:ascii="Times New Roman" w:hAnsi="Times New Roman"/>
+        </w:rPr>
+        <w:t>ps u (lists user’s processes running in user format)</w:t>
+      </w:r>
+    </w:p>
+    <w:p>
+      <w:pPr>
+        <w:pStyle w:val="ListParagraph"/>
+        <w:numPr>
+          <w:ilvl w:val="2"/>
+          <w:numId w:val="1"/>
+        </w:numPr>
+        <w:rPr/>
+      </w:pPr>
+      <w:r>
+        <w:rPr>
+          <w:rFonts w:cs="Times New Roman" w:ascii="Times New Roman" w:hAnsi="Times New Roman"/>
+        </w:rPr>
+        <w:t>ps x (lists processes currently executing)</w:t>
+      </w:r>
+    </w:p>
+    <w:p>
+      <w:pPr>
+        <w:pStyle w:val="ListParagraph"/>
+        <w:numPr>
+          <w:ilvl w:val="2"/>
+          <w:numId w:val="1"/>
+        </w:numPr>
+        <w:rPr/>
+      </w:pPr>
+      <w:bookmarkStart w:id="2" w:name="__DdeLink__381_4120626882"/>
+      <w:r>
+        <w:rPr>
+          <w:rFonts w:cs="Times New Roman" w:ascii="Times New Roman" w:hAnsi="Times New Roman"/>
+        </w:rPr>
+        <w:t>ps ax (lists all processes currently executing)</w:t>
+      </w:r>
+      <w:bookmarkEnd w:id="2"/>
+    </w:p>
+    <w:p>
+      <w:pPr>
+        <w:pStyle w:val="ListParagraph"/>
+        <w:numPr>
+          <w:ilvl w:val="2"/>
+          <w:numId w:val="1"/>
+        </w:numPr>
+        <w:rPr/>
+      </w:pPr>
+      <w:r>
+        <w:rPr>
+          <w:rFonts w:cs="Times New Roman" w:ascii="Times New Roman" w:hAnsi="Times New Roman"/>
+        </w:rPr>
+        <w:t>ps wx (lists user’s processes currently executing with full name)</w:t>
+      </w:r>
+    </w:p>
+    <w:p>
+      <w:pPr>
+        <w:pStyle w:val="ListParagraph"/>
+        <w:numPr>
+          <w:ilvl w:val="0"/>
+          <w:numId w:val="1"/>
+        </w:numPr>
+        <w:rPr>
+          <w:rFonts w:ascii="Times New Roman" w:hAnsi="Times New Roman" w:cs="Times New Roman"/>
+        </w:rPr>
+      </w:pPr>
+      <w:r>
+        <w:rPr>
+          <w:rFonts w:cs="Times New Roman" w:ascii="Times New Roman" w:hAnsi="Times New Roman"/>
+        </w:rPr>
+        <w:t>kill: ends a running process</w:t>
+      </w:r>
+    </w:p>
+    <w:p>
+      <w:pPr>
+        <w:pStyle w:val="ListParagraph"/>
+        <w:numPr>
+          <w:ilvl w:val="1"/>
+          <w:numId w:val="1"/>
+        </w:numPr>
+        <w:rPr>
+          <w:rFonts w:ascii="Times New Roman" w:hAnsi="Times New Roman" w:cs="Times New Roman"/>
+        </w:rPr>
+      </w:pPr>
+      <w:r>
+        <w:rPr>
+          <w:rFonts w:cs="Times New Roman" w:ascii="Times New Roman" w:hAnsi="Times New Roman"/>
+        </w:rPr>
         <w:t>Syntax:</w:t>
       </w:r>
     </w:p>
@@ -2287,72 +2527,18 @@
       <w:pPr>
         <w:pStyle w:val="ListParagraph"/>
         <w:numPr>
-          <w:ilvl w:val="1"/>
-          <w:numId w:val="1"/>
-        </w:numPr>
-        <w:rPr>
-          <w:rFonts w:ascii="Times New Roman" w:hAnsi="Times New Roman" w:cs="Times New Roman"/>
-        </w:rPr>
-      </w:pPr>
-      <w:r>
-        <w:rPr>
-          <w:rFonts w:cs="Times New Roman" w:ascii="Times New Roman" w:hAnsi="Times New Roman"/>
-        </w:rPr>
-        <w:t>cat &lt;file&gt; (displays contents of file)</w:t>
-      </w:r>
-    </w:p>
-    <w:p>
-      <w:pPr>
-        <w:pStyle w:val="ListParagraph"/>
-        <w:numPr>
-          <w:ilvl w:val="1"/>
-          <w:numId w:val="1"/>
-        </w:numPr>
-        <w:rPr>
-          <w:rFonts w:ascii="Times New Roman" w:hAnsi="Times New Roman" w:cs="Times New Roman"/>
-        </w:rPr>
-      </w:pPr>
-      <w:r>
-        <w:rPr>
-          <w:rFonts w:cs="Times New Roman" w:ascii="Times New Roman" w:hAnsi="Times New Roman"/>
-        </w:rPr>
-        <w:t>cat &gt; &lt;file&gt; (creates &lt;file&gt; and writes STDIN to &lt;file&gt;)</w:t>
-      </w:r>
-    </w:p>
-    <w:p>
-      <w:pPr>
-        <w:pStyle w:val="ListParagraph"/>
-        <w:numPr>
-          <w:ilvl w:val="1"/>
-          <w:numId w:val="1"/>
-        </w:numPr>
-        <w:rPr>
-          <w:rFonts w:ascii="Times New Roman" w:hAnsi="Times New Roman" w:cs="Times New Roman"/>
-        </w:rPr>
-      </w:pPr>
-      <w:r>
-        <w:rPr>
-          <w:rFonts w:cs="Times New Roman" w:ascii="Times New Roman" w:hAnsi="Times New Roman"/>
-        </w:rPr>
-        <w:t>cat &lt;file1&gt; &gt; &lt;file2&gt; (Copies content of file1 to file2)</w:t>
-      </w:r>
-    </w:p>
-    <w:p>
-      <w:pPr>
-        <w:pStyle w:val="ListParagraph"/>
-        <w:numPr>
-          <w:ilvl w:val="1"/>
-          <w:numId w:val="1"/>
-        </w:numPr>
-        <w:rPr>
-          <w:rFonts w:ascii="Times New Roman" w:hAnsi="Times New Roman" w:cs="Times New Roman"/>
-        </w:rPr>
-      </w:pPr>
-      <w:r>
-        <w:rPr>
-          <w:rFonts w:cs="Times New Roman" w:ascii="Times New Roman" w:hAnsi="Times New Roman"/>
-        </w:rPr>
-        <w:t>cat  &lt;file1&gt; &gt;&gt; &lt;file2&gt; (appends content of file1 to file2)</w:t>
+          <w:ilvl w:val="2"/>
+          <w:numId w:val="1"/>
+        </w:numPr>
+        <w:rPr>
+          <w:rFonts w:ascii="Times New Roman" w:hAnsi="Times New Roman" w:cs="Times New Roman"/>
+        </w:rPr>
+      </w:pPr>
+      <w:r>
+        <w:rPr>
+          <w:rFonts w:cs="Times New Roman" w:ascii="Times New Roman" w:hAnsi="Times New Roman"/>
+        </w:rPr>
+        <w:t xml:space="preserve">kill -9 &lt;process_id&gt; (kills the process by the process_id) </w:t>
       </w:r>
     </w:p>
     <w:p>
@@ -2370,19 +2556,179 @@
         <w:rPr>
           <w:rFonts w:cs="Times New Roman" w:ascii="Times New Roman" w:hAnsi="Times New Roman"/>
         </w:rPr>
-        <w:t>ps: displays processes started by the user</w:t>
-      </w:r>
-    </w:p>
-    <w:p>
-      <w:pPr>
-        <w:pStyle w:val="ListParagraph"/>
-        <w:numPr>
-          <w:ilvl w:val="1"/>
-          <w:numId w:val="1"/>
-        </w:numPr>
-        <w:rPr>
-          <w:rFonts w:ascii="Times New Roman" w:hAnsi="Times New Roman" w:cs="Times New Roman"/>
-        </w:rPr>
+        <w:t>ctrl-z: suspends the current process</w:t>
+      </w:r>
+    </w:p>
+    <w:p>
+      <w:pPr>
+        <w:pStyle w:val="ListParagraph"/>
+        <w:numPr>
+          <w:ilvl w:val="0"/>
+          <w:numId w:val="1"/>
+        </w:numPr>
+        <w:rPr>
+          <w:rFonts w:ascii="Times New Roman" w:hAnsi="Times New Roman" w:cs="Times New Roman"/>
+        </w:rPr>
+      </w:pPr>
+      <w:r>
+        <w:rPr>
+          <w:rFonts w:cs="Times New Roman" w:ascii="Times New Roman" w:hAnsi="Times New Roman"/>
+        </w:rPr>
+        <w:t>jobs: returns suspended processes with id number</w:t>
+      </w:r>
+    </w:p>
+    <w:p>
+      <w:pPr>
+        <w:pStyle w:val="ListParagraph"/>
+        <w:numPr>
+          <w:ilvl w:val="0"/>
+          <w:numId w:val="1"/>
+        </w:numPr>
+        <w:rPr>
+          <w:rFonts w:ascii="Times New Roman" w:hAnsi="Times New Roman" w:cs="Times New Roman"/>
+        </w:rPr>
+      </w:pPr>
+      <w:r>
+        <w:rPr>
+          <w:rFonts w:cs="Times New Roman" w:ascii="Times New Roman" w:hAnsi="Times New Roman"/>
+        </w:rPr>
+        <w:t>fg: returns suspended job to foreground</w:t>
+      </w:r>
+    </w:p>
+    <w:p>
+      <w:pPr>
+        <w:pStyle w:val="ListParagraph"/>
+        <w:numPr>
+          <w:ilvl w:val="1"/>
+          <w:numId w:val="1"/>
+        </w:numPr>
+        <w:rPr>
+          <w:rFonts w:ascii="Times New Roman" w:hAnsi="Times New Roman" w:cs="Times New Roman"/>
+        </w:rPr>
+      </w:pPr>
+      <w:r>
+        <w:rPr>
+          <w:rFonts w:cs="Times New Roman" w:ascii="Times New Roman" w:hAnsi="Times New Roman"/>
+        </w:rPr>
+        <w:t>Syntax:</w:t>
+      </w:r>
+    </w:p>
+    <w:p>
+      <w:pPr>
+        <w:pStyle w:val="ListParagraph"/>
+        <w:numPr>
+          <w:ilvl w:val="2"/>
+          <w:numId w:val="1"/>
+        </w:numPr>
+        <w:rPr/>
+      </w:pPr>
+      <w:r>
+        <w:rPr>
+          <w:rFonts w:cs="Times New Roman" w:ascii="Times New Roman" w:hAnsi="Times New Roman"/>
+        </w:rPr>
+        <w:t>fg &lt;job_id&gt; (Returns the process with the job_id to the foreground)</w:t>
+      </w:r>
+    </w:p>
+    <w:p>
+      <w:pPr>
+        <w:pStyle w:val="ListParagraph"/>
+        <w:numPr>
+          <w:ilvl w:val="0"/>
+          <w:numId w:val="1"/>
+        </w:numPr>
+        <w:rPr/>
+      </w:pPr>
+      <w:r>
+        <w:rPr>
+          <w:rFonts w:cs="Times New Roman" w:ascii="Times New Roman" w:hAnsi="Times New Roman"/>
+        </w:rPr>
+        <w:t>man: opens the man pages</w:t>
+      </w:r>
+    </w:p>
+    <w:p>
+      <w:pPr>
+        <w:pStyle w:val="ListParagraph"/>
+        <w:numPr>
+          <w:ilvl w:val="1"/>
+          <w:numId w:val="1"/>
+        </w:numPr>
+        <w:rPr/>
+      </w:pPr>
+      <w:r>
+        <w:rPr>
+          <w:rFonts w:cs="Times New Roman" w:ascii="Times New Roman" w:hAnsi="Times New Roman"/>
+        </w:rPr>
+        <w:t>Syntax: man &lt;command or method name&gt;</w:t>
+      </w:r>
+    </w:p>
+    <w:p>
+      <w:pPr>
+        <w:pStyle w:val="ListParagraph"/>
+        <w:numPr>
+          <w:ilvl w:val="0"/>
+          <w:numId w:val="1"/>
+        </w:numPr>
+        <w:rPr/>
+      </w:pPr>
+      <w:r>
+        <w:rPr>
+          <w:rFonts w:cs="Times New Roman" w:ascii="Times New Roman" w:hAnsi="Times New Roman"/>
+        </w:rPr>
+        <w:t>tree: Shows the directories and sub-directories of the current folder</w:t>
+      </w:r>
+    </w:p>
+    <w:p>
+      <w:pPr>
+        <w:pStyle w:val="ListParagraph"/>
+        <w:numPr>
+          <w:ilvl w:val="1"/>
+          <w:numId w:val="1"/>
+        </w:numPr>
+        <w:rPr/>
+      </w:pPr>
+      <w:r>
+        <w:rPr>
+          <w:rFonts w:cs="Times New Roman" w:ascii="Times New Roman" w:hAnsi="Times New Roman"/>
+        </w:rPr>
+        <w:t>Syntax: tree</w:t>
+      </w:r>
+    </w:p>
+    <w:p>
+      <w:pPr>
+        <w:pStyle w:val="ListParagraph"/>
+        <w:numPr>
+          <w:ilvl w:val="0"/>
+          <w:numId w:val="1"/>
+        </w:numPr>
+        <w:rPr/>
+      </w:pPr>
+      <w:r>
+        <w:rPr>
+          <w:rFonts w:cs="Times New Roman" w:ascii="Times New Roman" w:hAnsi="Times New Roman"/>
+        </w:rPr>
+        <w:t>sudo</w:t>
+      </w:r>
+      <w:r>
+        <w:rPr>
+          <w:rFonts w:cs="Times New Roman" w:ascii="Times New Roman" w:hAnsi="Times New Roman"/>
+        </w:rPr>
+        <w:t xml:space="preserve">: </w:t>
+      </w:r>
+      <w:r>
+        <w:rPr>
+          <w:rFonts w:cs="Times New Roman" w:ascii="Times New Roman" w:hAnsi="Times New Roman"/>
+        </w:rPr>
+        <w:t>Root user</w:t>
+      </w:r>
+    </w:p>
+    <w:p>
+      <w:pPr>
+        <w:pStyle w:val="ListParagraph"/>
+        <w:numPr>
+          <w:ilvl w:val="1"/>
+          <w:numId w:val="1"/>
+        </w:numPr>
+        <w:rPr/>
       </w:pPr>
       <w:r>
         <w:rPr>
@@ -2398,31 +2744,13 @@
           <w:ilvl w:val="2"/>
           <w:numId w:val="1"/>
         </w:numPr>
-        <w:rPr>
-          <w:rFonts w:ascii="Times New Roman" w:hAnsi="Times New Roman" w:cs="Times New Roman"/>
-        </w:rPr>
-      </w:pPr>
-      <w:r>
-        <w:rPr>
-          <w:rFonts w:cs="Times New Roman" w:ascii="Times New Roman" w:hAnsi="Times New Roman"/>
-        </w:rPr>
-        <w:t>ps (shows processes started by the user)</w:t>
-      </w:r>
-    </w:p>
-    <w:p>
-      <w:pPr>
-        <w:pStyle w:val="ListParagraph"/>
-        <w:numPr>
-          <w:ilvl w:val="2"/>
-          <w:numId w:val="1"/>
-        </w:numPr>
         <w:rPr/>
       </w:pPr>
       <w:r>
         <w:rPr>
           <w:rFonts w:cs="Times New Roman" w:ascii="Times New Roman" w:hAnsi="Times New Roman"/>
         </w:rPr>
-        <w:t>ps e (lists all processes running on the system)</w:t>
+        <w:t>sudo &lt;command&gt; (Command done as the root)</w:t>
       </w:r>
     </w:p>
     <w:p>
@@ -2438,26 +2766,14 @@
         <w:rPr>
           <w:rFonts w:cs="Times New Roman" w:ascii="Times New Roman" w:hAnsi="Times New Roman"/>
         </w:rPr>
-        <w:t xml:space="preserve">ps u (lists </w:t>
-      </w:r>
-      <w:r>
-        <w:rPr>
-          <w:rFonts w:cs="Times New Roman" w:ascii="Times New Roman" w:hAnsi="Times New Roman"/>
-        </w:rPr>
-        <w:t xml:space="preserve">user’s </w:t>
-      </w:r>
-      <w:r>
-        <w:rPr>
-          <w:rFonts w:cs="Times New Roman" w:ascii="Times New Roman" w:hAnsi="Times New Roman"/>
-        </w:rPr>
-        <w:t>processes running in user format)</w:t>
-      </w:r>
-    </w:p>
-    <w:p>
-      <w:pPr>
-        <w:pStyle w:val="ListParagraph"/>
-        <w:numPr>
-          <w:ilvl w:val="2"/>
+        <w:t>sudo -i (Log in as root)</w:t>
+      </w:r>
+    </w:p>
+    <w:p>
+      <w:pPr>
+        <w:pStyle w:val="ListParagraph"/>
+        <w:numPr>
+          <w:ilvl w:val="0"/>
           <w:numId w:val="1"/>
         </w:numPr>
         <w:rPr/>
@@ -2466,92 +2782,30 @@
         <w:rPr>
           <w:rFonts w:cs="Times New Roman" w:ascii="Times New Roman" w:hAnsi="Times New Roman"/>
         </w:rPr>
-        <w:t xml:space="preserve">ps </w:t>
-      </w:r>
-      <w:r>
-        <w:rPr>
-          <w:rFonts w:cs="Times New Roman" w:ascii="Times New Roman" w:hAnsi="Times New Roman"/>
-        </w:rPr>
-        <w:t>x</w:t>
-      </w:r>
-      <w:r>
-        <w:rPr>
-          <w:rFonts w:cs="Times New Roman" w:ascii="Times New Roman" w:hAnsi="Times New Roman"/>
-        </w:rPr>
-        <w:t xml:space="preserve"> (lists processes </w:t>
-      </w:r>
-      <w:r>
-        <w:rPr>
-          <w:rFonts w:cs="Times New Roman" w:ascii="Times New Roman" w:hAnsi="Times New Roman"/>
-        </w:rPr>
-        <w:t>currently executing</w:t>
-      </w:r>
-      <w:r>
-        <w:rPr>
-          <w:rFonts w:cs="Times New Roman" w:ascii="Times New Roman" w:hAnsi="Times New Roman"/>
-        </w:rPr>
-        <w:t>)</w:t>
-      </w:r>
-    </w:p>
-    <w:p>
-      <w:pPr>
-        <w:pStyle w:val="ListParagraph"/>
-        <w:numPr>
-          <w:ilvl w:val="2"/>
+        <w:t>adduser: Let’s you add a new username</w:t>
+      </w:r>
+    </w:p>
+    <w:p>
+      <w:pPr>
+        <w:pStyle w:val="ListParagraph"/>
+        <w:numPr>
+          <w:ilvl w:val="1"/>
           <w:numId w:val="1"/>
         </w:numPr>
         <w:rPr/>
       </w:pPr>
-      <w:bookmarkStart w:id="1" w:name="__DdeLink__381_4120626882"/>
-      <w:r>
-        <w:rPr>
-          <w:rFonts w:cs="Times New Roman" w:ascii="Times New Roman" w:hAnsi="Times New Roman"/>
-        </w:rPr>
-        <w:t xml:space="preserve">ps </w:t>
-      </w:r>
-      <w:r>
-        <w:rPr>
-          <w:rFonts w:cs="Times New Roman" w:ascii="Times New Roman" w:hAnsi="Times New Roman"/>
-        </w:rPr>
-        <w:t>ax</w:t>
-      </w:r>
-      <w:r>
-        <w:rPr>
-          <w:rFonts w:cs="Times New Roman" w:ascii="Times New Roman" w:hAnsi="Times New Roman"/>
-        </w:rPr>
-        <w:t xml:space="preserve"> (lists </w:t>
-      </w:r>
-      <w:r>
-        <w:rPr>
-          <w:rFonts w:cs="Times New Roman" w:ascii="Times New Roman" w:hAnsi="Times New Roman"/>
-        </w:rPr>
-        <w:t xml:space="preserve">all </w:t>
-      </w:r>
-      <w:r>
-        <w:rPr>
-          <w:rFonts w:cs="Times New Roman" w:ascii="Times New Roman" w:hAnsi="Times New Roman"/>
-        </w:rPr>
-        <w:t xml:space="preserve">processes </w:t>
-      </w:r>
-      <w:r>
-        <w:rPr>
-          <w:rFonts w:cs="Times New Roman" w:ascii="Times New Roman" w:hAnsi="Times New Roman"/>
-        </w:rPr>
-        <w:t>currently executing</w:t>
-      </w:r>
-      <w:r>
-        <w:rPr>
-          <w:rFonts w:cs="Times New Roman" w:ascii="Times New Roman" w:hAnsi="Times New Roman"/>
-        </w:rPr>
-        <w:t>)</w:t>
-      </w:r>
-      <w:bookmarkEnd w:id="1"/>
-    </w:p>
-    <w:p>
-      <w:pPr>
-        <w:pStyle w:val="ListParagraph"/>
-        <w:numPr>
-          <w:ilvl w:val="2"/>
+      <w:r>
+        <w:rPr>
+          <w:rFonts w:cs="Times New Roman" w:ascii="Times New Roman" w:hAnsi="Times New Roman"/>
+        </w:rPr>
+        <w:t>Syntax: adduser &lt;username&gt;</w:t>
+      </w:r>
+    </w:p>
+    <w:p>
+      <w:pPr>
+        <w:pStyle w:val="ListParagraph"/>
+        <w:numPr>
+          <w:ilvl w:val="0"/>
           <w:numId w:val="1"/>
         </w:numPr>
         <w:rPr/>
@@ -2560,176 +2814,14 @@
         <w:rPr>
           <w:rFonts w:cs="Times New Roman" w:ascii="Times New Roman" w:hAnsi="Times New Roman"/>
         </w:rPr>
-        <w:t xml:space="preserve">ps </w:t>
-      </w:r>
-      <w:r>
-        <w:rPr>
-          <w:rFonts w:cs="Times New Roman" w:ascii="Times New Roman" w:hAnsi="Times New Roman"/>
-        </w:rPr>
-        <w:t>wx</w:t>
-      </w:r>
-      <w:r>
-        <w:rPr>
-          <w:rFonts w:cs="Times New Roman" w:ascii="Times New Roman" w:hAnsi="Times New Roman"/>
-        </w:rPr>
-        <w:t xml:space="preserve"> (lists </w:t>
-      </w:r>
-      <w:r>
-        <w:rPr>
-          <w:rFonts w:cs="Times New Roman" w:ascii="Times New Roman" w:hAnsi="Times New Roman"/>
-        </w:rPr>
-        <w:t xml:space="preserve">user’s </w:t>
-      </w:r>
-      <w:r>
-        <w:rPr>
-          <w:rFonts w:cs="Times New Roman" w:ascii="Times New Roman" w:hAnsi="Times New Roman"/>
-        </w:rPr>
-        <w:t xml:space="preserve">processes </w:t>
-      </w:r>
-      <w:r>
-        <w:rPr>
-          <w:rFonts w:cs="Times New Roman" w:ascii="Times New Roman" w:hAnsi="Times New Roman"/>
-        </w:rPr>
-        <w:t>currently executing with full name</w:t>
-      </w:r>
-      <w:r>
-        <w:rPr>
-          <w:rFonts w:cs="Times New Roman" w:ascii="Times New Roman" w:hAnsi="Times New Roman"/>
-        </w:rPr>
-        <w:t>)</w:t>
-      </w:r>
-    </w:p>
-    <w:p>
-      <w:pPr>
-        <w:pStyle w:val="ListParagraph"/>
-        <w:numPr>
-          <w:ilvl w:val="0"/>
-          <w:numId w:val="1"/>
-        </w:numPr>
-        <w:rPr>
-          <w:rFonts w:ascii="Times New Roman" w:hAnsi="Times New Roman" w:cs="Times New Roman"/>
-        </w:rPr>
-      </w:pPr>
-      <w:r>
-        <w:rPr>
-          <w:rFonts w:cs="Times New Roman" w:ascii="Times New Roman" w:hAnsi="Times New Roman"/>
-        </w:rPr>
-        <w:t>kill: ends a running process</w:t>
-      </w:r>
-    </w:p>
-    <w:p>
-      <w:pPr>
-        <w:pStyle w:val="ListParagraph"/>
-        <w:numPr>
-          <w:ilvl w:val="1"/>
-          <w:numId w:val="1"/>
-        </w:numPr>
-        <w:rPr>
-          <w:rFonts w:ascii="Times New Roman" w:hAnsi="Times New Roman" w:cs="Times New Roman"/>
-        </w:rPr>
-      </w:pPr>
-      <w:r>
-        <w:rPr>
-          <w:rFonts w:cs="Times New Roman" w:ascii="Times New Roman" w:hAnsi="Times New Roman"/>
-        </w:rPr>
-        <w:t>Syntax:</w:t>
-      </w:r>
-    </w:p>
-    <w:p>
-      <w:pPr>
-        <w:pStyle w:val="ListParagraph"/>
-        <w:numPr>
-          <w:ilvl w:val="2"/>
-          <w:numId w:val="1"/>
-        </w:numPr>
-        <w:rPr>
-          <w:rFonts w:ascii="Times New Roman" w:hAnsi="Times New Roman" w:cs="Times New Roman"/>
-        </w:rPr>
-      </w:pPr>
-      <w:r>
-        <w:rPr>
-          <w:rFonts w:cs="Times New Roman" w:ascii="Times New Roman" w:hAnsi="Times New Roman"/>
-        </w:rPr>
-        <w:t xml:space="preserve">kill -9 &lt;process_id&gt; (kills the process by the process_id) </w:t>
-      </w:r>
-    </w:p>
-    <w:p>
-      <w:pPr>
-        <w:pStyle w:val="ListParagraph"/>
-        <w:numPr>
-          <w:ilvl w:val="0"/>
-          <w:numId w:val="1"/>
-        </w:numPr>
-        <w:rPr>
-          <w:rFonts w:ascii="Times New Roman" w:hAnsi="Times New Roman" w:cs="Times New Roman"/>
-        </w:rPr>
-      </w:pPr>
-      <w:r>
-        <w:rPr>
-          <w:rFonts w:cs="Times New Roman" w:ascii="Times New Roman" w:hAnsi="Times New Roman"/>
-        </w:rPr>
-        <w:t>ctrl-z: suspends the current process</w:t>
-      </w:r>
-    </w:p>
-    <w:p>
-      <w:pPr>
-        <w:pStyle w:val="ListParagraph"/>
-        <w:numPr>
-          <w:ilvl w:val="0"/>
-          <w:numId w:val="1"/>
-        </w:numPr>
-        <w:rPr>
-          <w:rFonts w:ascii="Times New Roman" w:hAnsi="Times New Roman" w:cs="Times New Roman"/>
-        </w:rPr>
-      </w:pPr>
-      <w:r>
-        <w:rPr>
-          <w:rFonts w:cs="Times New Roman" w:ascii="Times New Roman" w:hAnsi="Times New Roman"/>
-        </w:rPr>
-        <w:t>jobs: returns suspended processes with id number</w:t>
-      </w:r>
-    </w:p>
-    <w:p>
-      <w:pPr>
-        <w:pStyle w:val="ListParagraph"/>
-        <w:numPr>
-          <w:ilvl w:val="0"/>
-          <w:numId w:val="1"/>
-        </w:numPr>
-        <w:rPr>
-          <w:rFonts w:ascii="Times New Roman" w:hAnsi="Times New Roman" w:cs="Times New Roman"/>
-        </w:rPr>
-      </w:pPr>
-      <w:r>
-        <w:rPr>
-          <w:rFonts w:cs="Times New Roman" w:ascii="Times New Roman" w:hAnsi="Times New Roman"/>
-        </w:rPr>
-        <w:t>fg: returns suspended job to foreground</w:t>
-      </w:r>
-    </w:p>
-    <w:p>
-      <w:pPr>
-        <w:pStyle w:val="ListParagraph"/>
-        <w:numPr>
-          <w:ilvl w:val="1"/>
-          <w:numId w:val="1"/>
-        </w:numPr>
-        <w:rPr>
-          <w:rFonts w:ascii="Times New Roman" w:hAnsi="Times New Roman" w:cs="Times New Roman"/>
-        </w:rPr>
-      </w:pPr>
-      <w:r>
-        <w:rPr>
-          <w:rFonts w:cs="Times New Roman" w:ascii="Times New Roman" w:hAnsi="Times New Roman"/>
-        </w:rPr>
-        <w:t>Syntax:</w:t>
-      </w:r>
-    </w:p>
-    <w:p>
-      <w:pPr>
-        <w:pStyle w:val="ListParagraph"/>
-        <w:numPr>
-          <w:ilvl w:val="2"/>
+        <w:t>login : Lets you log in to another user</w:t>
+      </w:r>
+    </w:p>
+    <w:p>
+      <w:pPr>
+        <w:pStyle w:val="ListParagraph"/>
+        <w:numPr>
+          <w:ilvl w:val="1"/>
           <w:numId w:val="1"/>
         </w:numPr>
         <w:rPr/>
@@ -2738,89 +2830,13 @@
         <w:rPr>
           <w:rFonts w:cs="Times New Roman" w:ascii="Times New Roman" w:hAnsi="Times New Roman"/>
         </w:rPr>
-        <w:t>fg &lt;job_id&gt; (Returns the process with the job_id to the foreground)</w:t>
-      </w:r>
-    </w:p>
-    <w:p>
-      <w:pPr>
-        <w:pStyle w:val="ListParagraph"/>
-        <w:numPr>
-          <w:ilvl w:val="0"/>
-          <w:numId w:val="1"/>
-        </w:numPr>
-        <w:rPr/>
-      </w:pPr>
-      <w:r>
-        <w:rPr>
-          <w:rFonts w:cs="Times New Roman" w:ascii="Times New Roman" w:hAnsi="Times New Roman"/>
-        </w:rPr>
-        <w:t>man: opens the man pages</w:t>
-      </w:r>
-    </w:p>
-    <w:p>
-      <w:pPr>
-        <w:pStyle w:val="ListParagraph"/>
-        <w:numPr>
-          <w:ilvl w:val="1"/>
-          <w:numId w:val="1"/>
-        </w:numPr>
-        <w:rPr/>
-      </w:pPr>
-      <w:r>
-        <w:rPr>
-          <w:rFonts w:cs="Times New Roman" w:ascii="Times New Roman" w:hAnsi="Times New Roman"/>
-        </w:rPr>
-        <w:t>Syntax: man &lt;command or method name&gt;</w:t>
-      </w:r>
-    </w:p>
-    <w:p>
-      <w:pPr>
-        <w:pStyle w:val="ListParagraph"/>
-        <w:numPr>
-          <w:ilvl w:val="0"/>
-          <w:numId w:val="1"/>
-        </w:numPr>
-        <w:rPr/>
-      </w:pPr>
-      <w:r>
-        <w:rPr>
-          <w:rFonts w:cs="Times New Roman" w:ascii="Times New Roman" w:hAnsi="Times New Roman"/>
-        </w:rPr>
-        <w:t xml:space="preserve">tree: Shows the directories and </w:t>
-      </w:r>
-      <w:r>
-        <w:rPr>
-          <w:rFonts w:cs="Times New Roman" w:ascii="Times New Roman" w:hAnsi="Times New Roman"/>
-        </w:rPr>
-        <w:t>sub-directories</w:t>
-      </w:r>
-      <w:r>
-        <w:rPr>
-          <w:rFonts w:cs="Times New Roman" w:ascii="Times New Roman" w:hAnsi="Times New Roman"/>
-        </w:rPr>
-        <w:t xml:space="preserve"> of the current folder</w:t>
-      </w:r>
-    </w:p>
-    <w:p>
-      <w:pPr>
-        <w:pStyle w:val="ListParagraph"/>
-        <w:numPr>
-          <w:ilvl w:val="1"/>
-          <w:numId w:val="1"/>
-        </w:numPr>
-        <w:rPr/>
-      </w:pPr>
-      <w:r>
-        <w:rPr>
-          <w:rFonts w:cs="Times New Roman" w:ascii="Times New Roman" w:hAnsi="Times New Roman"/>
-        </w:rPr>
-        <w:t>Syntax: tree</w:t>
-      </w:r>
-    </w:p>
-    <w:p>
-      <w:pPr>
-        <w:pStyle w:val="ListParagraph"/>
-        <w:ind w:hanging="0"/>
+        <w:t>Syntax : login &lt;username&gt;</w:t>
+      </w:r>
+    </w:p>
+    <w:p>
+      <w:pPr>
+        <w:pStyle w:val="ListParagraph"/>
+        <w:ind w:left="720" w:hanging="0"/>
         <w:rPr>
           <w:rFonts w:ascii="Times New Roman" w:hAnsi="Times New Roman" w:cs="Times New Roman"/>
           <w:b w:val="false"/>
@@ -2830,22 +2846,27 @@
         </w:rPr>
       </w:pPr>
       <w:r>
-        <w:rPr/>
-      </w:r>
-    </w:p>
-    <w:p>
-      <w:pPr>
-        <w:pStyle w:val="ListParagraph"/>
-        <w:ind w:hanging="0"/>
-        <w:rPr/>
-      </w:pPr>
-      <w:r>
         <w:rPr>
           <w:rFonts w:cs="Times New Roman" w:ascii="Times New Roman" w:hAnsi="Times New Roman"/>
           <w:b w:val="false"/>
           <w:bCs w:val="false"/>
           <w:u w:val="none"/>
         </w:rPr>
+      </w:r>
+    </w:p>
+    <w:p>
+      <w:pPr>
+        <w:pStyle w:val="ListParagraph"/>
+        <w:ind w:left="720" w:hanging="0"/>
+        <w:rPr/>
+      </w:pPr>
+      <w:r>
+        <w:rPr>
+          <w:rFonts w:cs="Times New Roman" w:ascii="Times New Roman" w:hAnsi="Times New Roman"/>
+          <w:b w:val="false"/>
+          <w:bCs w:val="false"/>
+          <w:u w:val="none"/>
+        </w:rPr>
         <w:t xml:space="preserve">If working with names with spaces, putting them in double quotes will not require using ‘\ ’. </w:t>
       </w:r>
       <w:r>
@@ -3119,8 +3140,8 @@
         </w:rPr>
         <w:t>$. : Current line number in f</w:t>
       </w:r>
-      <w:bookmarkStart w:id="2" w:name="_GoBack"/>
-      <w:bookmarkEnd w:id="2"/>
+      <w:bookmarkStart w:id="3" w:name="_GoBack"/>
+      <w:bookmarkEnd w:id="3"/>
       <w:r>
         <w:rPr>
           <w:rFonts w:cs="Times New Roman" w:ascii="Times New Roman" w:hAnsi="Times New Roman"/>
@@ -4170,6 +4191,258 @@
       <w:rFonts w:cs="Wingdings"/>
     </w:rPr>
   </w:style>
+  <w:style w:type="character" w:styleId="ListLabel22">
+    <w:name w:val="ListLabel 22"/>
+    <w:qFormat/>
+    <w:rPr>
+      <w:rFonts w:ascii="Times New Roman" w:hAnsi="Times New Roman" w:cs="Symbol"/>
+    </w:rPr>
+  </w:style>
+  <w:style w:type="character" w:styleId="ListLabel23">
+    <w:name w:val="ListLabel 23"/>
+    <w:qFormat/>
+    <w:rPr>
+      <w:rFonts w:ascii="Times New Roman" w:hAnsi="Times New Roman" w:cs="Courier New"/>
+    </w:rPr>
+  </w:style>
+  <w:style w:type="character" w:styleId="ListLabel24">
+    <w:name w:val="ListLabel 24"/>
+    <w:qFormat/>
+    <w:rPr>
+      <w:rFonts w:ascii="Times New Roman" w:hAnsi="Times New Roman" w:cs="Wingdings"/>
+    </w:rPr>
+  </w:style>
+  <w:style w:type="character" w:styleId="ListLabel25">
+    <w:name w:val="ListLabel 25"/>
+    <w:qFormat/>
+    <w:rPr>
+      <w:rFonts w:ascii="Times New Roman" w:hAnsi="Times New Roman" w:cs="Symbol"/>
+    </w:rPr>
+  </w:style>
+  <w:style w:type="character" w:styleId="ListLabel26">
+    <w:name w:val="ListLabel 26"/>
+    <w:qFormat/>
+    <w:rPr>
+      <w:rFonts w:cs="Courier New"/>
+    </w:rPr>
+  </w:style>
+  <w:style w:type="character" w:styleId="ListLabel27">
+    <w:name w:val="ListLabel 27"/>
+    <w:qFormat/>
+    <w:rPr>
+      <w:rFonts w:cs="Wingdings"/>
+    </w:rPr>
+  </w:style>
+  <w:style w:type="character" w:styleId="ListLabel28">
+    <w:name w:val="ListLabel 28"/>
+    <w:qFormat/>
+    <w:rPr>
+      <w:rFonts w:cs="Symbol"/>
+    </w:rPr>
+  </w:style>
+  <w:style w:type="character" w:styleId="ListLabel29">
+    <w:name w:val="ListLabel 29"/>
+    <w:qFormat/>
+    <w:rPr>
+      <w:rFonts w:cs="Courier New"/>
+    </w:rPr>
+  </w:style>
+  <w:style w:type="character" w:styleId="ListLabel30">
+    <w:name w:val="ListLabel 30"/>
+    <w:qFormat/>
+    <w:rPr>
+      <w:rFonts w:cs="Wingdings"/>
+    </w:rPr>
+  </w:style>
+  <w:style w:type="character" w:styleId="ListLabel31">
+    <w:name w:val="ListLabel 31"/>
+    <w:qFormat/>
+    <w:rPr>
+      <w:rFonts w:ascii="Times New Roman" w:hAnsi="Times New Roman" w:cs="Symbol"/>
+    </w:rPr>
+  </w:style>
+  <w:style w:type="character" w:styleId="ListLabel32">
+    <w:name w:val="ListLabel 32"/>
+    <w:qFormat/>
+    <w:rPr>
+      <w:rFonts w:ascii="Times New Roman" w:hAnsi="Times New Roman" w:cs="Courier New"/>
+    </w:rPr>
+  </w:style>
+  <w:style w:type="character" w:styleId="ListLabel33">
+    <w:name w:val="ListLabel 33"/>
+    <w:qFormat/>
+    <w:rPr>
+      <w:rFonts w:cs="Wingdings"/>
+    </w:rPr>
+  </w:style>
+  <w:style w:type="character" w:styleId="ListLabel34">
+    <w:name w:val="ListLabel 34"/>
+    <w:qFormat/>
+    <w:rPr>
+      <w:rFonts w:cs="Symbol"/>
+    </w:rPr>
+  </w:style>
+  <w:style w:type="character" w:styleId="ListLabel35">
+    <w:name w:val="ListLabel 35"/>
+    <w:qFormat/>
+    <w:rPr>
+      <w:rFonts w:cs="Courier New"/>
+    </w:rPr>
+  </w:style>
+  <w:style w:type="character" w:styleId="ListLabel36">
+    <w:name w:val="ListLabel 36"/>
+    <w:qFormat/>
+    <w:rPr>
+      <w:rFonts w:cs="Wingdings"/>
+    </w:rPr>
+  </w:style>
+  <w:style w:type="character" w:styleId="ListLabel37">
+    <w:name w:val="ListLabel 37"/>
+    <w:qFormat/>
+    <w:rPr>
+      <w:rFonts w:cs="Symbol"/>
+    </w:rPr>
+  </w:style>
+  <w:style w:type="character" w:styleId="ListLabel38">
+    <w:name w:val="ListLabel 38"/>
+    <w:qFormat/>
+    <w:rPr>
+      <w:rFonts w:cs="Courier New"/>
+    </w:rPr>
+  </w:style>
+  <w:style w:type="character" w:styleId="ListLabel39">
+    <w:name w:val="ListLabel 39"/>
+    <w:qFormat/>
+    <w:rPr>
+      <w:rFonts w:cs="Wingdings"/>
+    </w:rPr>
+  </w:style>
+  <w:style w:type="character" w:styleId="ListLabel40">
+    <w:name w:val="ListLabel 40"/>
+    <w:qFormat/>
+    <w:rPr>
+      <w:rFonts w:ascii="Times New Roman" w:hAnsi="Times New Roman" w:cs="Symbol"/>
+    </w:rPr>
+  </w:style>
+  <w:style w:type="character" w:styleId="ListLabel41">
+    <w:name w:val="ListLabel 41"/>
+    <w:qFormat/>
+    <w:rPr>
+      <w:rFonts w:ascii="Times New Roman" w:hAnsi="Times New Roman" w:cs="Courier New"/>
+    </w:rPr>
+  </w:style>
+  <w:style w:type="character" w:styleId="ListLabel42">
+    <w:name w:val="ListLabel 42"/>
+    <w:qFormat/>
+    <w:rPr>
+      <w:rFonts w:ascii="Times New Roman" w:hAnsi="Times New Roman" w:cs="Wingdings"/>
+    </w:rPr>
+  </w:style>
+  <w:style w:type="character" w:styleId="ListLabel43">
+    <w:name w:val="ListLabel 43"/>
+    <w:qFormat/>
+    <w:rPr>
+      <w:rFonts w:ascii="Times New Roman" w:hAnsi="Times New Roman" w:cs="Symbol"/>
+    </w:rPr>
+  </w:style>
+  <w:style w:type="character" w:styleId="ListLabel44">
+    <w:name w:val="ListLabel 44"/>
+    <w:qFormat/>
+    <w:rPr>
+      <w:rFonts w:cs="Courier New"/>
+    </w:rPr>
+  </w:style>
+  <w:style w:type="character" w:styleId="ListLabel45">
+    <w:name w:val="ListLabel 45"/>
+    <w:qFormat/>
+    <w:rPr>
+      <w:rFonts w:cs="Wingdings"/>
+    </w:rPr>
+  </w:style>
+  <w:style w:type="character" w:styleId="ListLabel46">
+    <w:name w:val="ListLabel 46"/>
+    <w:qFormat/>
+    <w:rPr>
+      <w:rFonts w:cs="Symbol"/>
+    </w:rPr>
+  </w:style>
+  <w:style w:type="character" w:styleId="ListLabel47">
+    <w:name w:val="ListLabel 47"/>
+    <w:qFormat/>
+    <w:rPr>
+      <w:rFonts w:cs="Courier New"/>
+    </w:rPr>
+  </w:style>
+  <w:style w:type="character" w:styleId="ListLabel48">
+    <w:name w:val="ListLabel 48"/>
+    <w:qFormat/>
+    <w:rPr>
+      <w:rFonts w:cs="Wingdings"/>
+    </w:rPr>
+  </w:style>
+  <w:style w:type="character" w:styleId="ListLabel49">
+    <w:name w:val="ListLabel 49"/>
+    <w:qFormat/>
+    <w:rPr>
+      <w:rFonts w:ascii="Times New Roman" w:hAnsi="Times New Roman" w:cs="Symbol"/>
+    </w:rPr>
+  </w:style>
+  <w:style w:type="character" w:styleId="ListLabel50">
+    <w:name w:val="ListLabel 50"/>
+    <w:qFormat/>
+    <w:rPr>
+      <w:rFonts w:ascii="Times New Roman" w:hAnsi="Times New Roman" w:cs="Courier New"/>
+    </w:rPr>
+  </w:style>
+  <w:style w:type="character" w:styleId="ListLabel51">
+    <w:name w:val="ListLabel 51"/>
+    <w:qFormat/>
+    <w:rPr>
+      <w:rFonts w:cs="Wingdings"/>
+    </w:rPr>
+  </w:style>
+  <w:style w:type="character" w:styleId="ListLabel52">
+    <w:name w:val="ListLabel 52"/>
+    <w:qFormat/>
+    <w:rPr>
+      <w:rFonts w:cs="Symbol"/>
+    </w:rPr>
+  </w:style>
+  <w:style w:type="character" w:styleId="ListLabel53">
+    <w:name w:val="ListLabel 53"/>
+    <w:qFormat/>
+    <w:rPr>
+      <w:rFonts w:cs="Courier New"/>
+    </w:rPr>
+  </w:style>
+  <w:style w:type="character" w:styleId="ListLabel54">
+    <w:name w:val="ListLabel 54"/>
+    <w:qFormat/>
+    <w:rPr>
+      <w:rFonts w:cs="Wingdings"/>
+    </w:rPr>
+  </w:style>
+  <w:style w:type="character" w:styleId="ListLabel55">
+    <w:name w:val="ListLabel 55"/>
+    <w:qFormat/>
+    <w:rPr>
+      <w:rFonts w:cs="Symbol"/>
+    </w:rPr>
+  </w:style>
+  <w:style w:type="character" w:styleId="ListLabel56">
+    <w:name w:val="ListLabel 56"/>
+    <w:qFormat/>
+    <w:rPr>
+      <w:rFonts w:cs="Courier New"/>
+    </w:rPr>
+  </w:style>
+  <w:style w:type="character" w:styleId="ListLabel57">
+    <w:name w:val="ListLabel 57"/>
+    <w:qFormat/>
+    <w:rPr>
+      <w:rFonts w:cs="Wingdings"/>
+    </w:rPr>
+  </w:style>
   <w:style w:type="paragraph" w:styleId="Heading">
     <w:name w:val="Heading"/>
     <w:basedOn w:val="Normal"/>

</xml_diff>